<commit_message>
Added Pokemon model with Pokedex association with validations
</commit_message>
<xml_diff>
--- a/1.1 Describe Dataset.docx
+++ b/1.1 Describe Dataset.docx
@@ -36,7 +36,13 @@
     </w:p>
     <w:p>
       <w:r>
-        <w:t>The Pokemon table with have most of the start columns mentioned previously. Their primary key will be the pokemon name since they are unique. It will also connect to the pokedex table using the pokedex id as a foreign key so that it has access to the pokedex number. The pokemon table will also be connected to the joiner table so that they have access to the multiple types a pokemon has (they can have one or two types)</w:t>
+        <w:t xml:space="preserve">The Pokemon table with have most of the start columns mentioned previously. Their primary key will be the </w:t>
+      </w:r>
+      <w:r>
+        <w:t xml:space="preserve">id. </w:t>
+      </w:r>
+      <w:r>
+        <w:t>It will also connect to the pokedex table using the pokedex id as a foreign key so that it has access to the pokedex number. The pokemon table will also be connected to the joiner table so that they have access to the multiple types a pokemon has (they can have one or two types)</w:t>
       </w:r>
       <w:r>
         <w:t>.</w:t>
@@ -44,7 +50,13 @@
     </w:p>
     <w:p>
       <w:r>
-        <w:t>The joiner table will have the name from the pokemon table as a foreign key as well as the id from the type table as a foreign key</w:t>
+        <w:t xml:space="preserve">The joiner table will have the </w:t>
+      </w:r>
+      <w:r>
+        <w:t>id</w:t>
+      </w:r>
+      <w:r>
+        <w:t xml:space="preserve"> from the pokemon table as a foreign key as well as the id from the type table as a foreign key</w:t>
       </w:r>
       <w:r>
         <w:t xml:space="preserve"> and there will bean new column for id which will be the primary key.</w:t>
@@ -52,7 +64,10 @@
     </w:p>
     <w:p>
       <w:r>
-        <w:t xml:space="preserve">Finally the type table will have the types, it only has one column as the types are all unique so it is also the primary key. </w:t>
+        <w:t xml:space="preserve">Finally the type table will have the </w:t>
+      </w:r>
+      <w:r>
+        <w:t>id as primary key and then the type.</w:t>
       </w:r>
     </w:p>
     <w:p/>
@@ -72,6 +87,63 @@
         <w:t>varchar sql</w:t>
       </w:r>
       <w:r>
+        <w:t>)</w:t>
+      </w:r>
+    </w:p>
+    <w:p>
+      <w:r>
+        <w:t>- type: int (FK)</w:t>
+      </w:r>
+    </w:p>
+    <w:p>
+      <w:r>
+        <w:t>- hit_points: int</w:t>
+      </w:r>
+    </w:p>
+    <w:p>
+      <w:r>
+        <w:t>- attack_strength: int</w:t>
+      </w:r>
+    </w:p>
+    <w:p>
+      <w:r>
+        <w:t>- defensive_strength: int</w:t>
+      </w:r>
+    </w:p>
+    <w:p>
+      <w:r>
+        <w:t>- special_attack_strength: int</w:t>
+      </w:r>
+    </w:p>
+    <w:p>
+      <w:r>
+        <w:t>- special_defensive_strength: int</w:t>
+      </w:r>
+    </w:p>
+    <w:p>
+      <w:r>
+        <w:t>- number: int (FK)</w:t>
+      </w:r>
+    </w:p>
+    <w:p>
+      <w:r>
+        <w:t>- id: int (PK)</w:t>
+      </w:r>
+    </w:p>
+    <w:p/>
+    <w:p>
+      <w:r>
+        <w:t>Model: Pokedex (map to pokedex Table (one to many))</w:t>
+      </w:r>
+    </w:p>
+    <w:p>
+      <w:r>
+        <w:t>- id: int (</w:t>
+      </w:r>
+      <w:r>
+        <w:t>varchar sql</w:t>
+      </w:r>
+      <w:r>
         <w:t xml:space="preserve"> </w:t>
       </w:r>
       <w:r>
@@ -80,48 +152,24 @@
     </w:p>
     <w:p>
       <w:r>
-        <w:t>- type: int (FK)</w:t>
-      </w:r>
-    </w:p>
-    <w:p>
-      <w:r>
-        <w:t>- hit_points: int</w:t>
-      </w:r>
-    </w:p>
-    <w:p>
-      <w:r>
-        <w:t>- attack_strength: int</w:t>
-      </w:r>
-    </w:p>
-    <w:p>
-      <w:r>
-        <w:t>- defensive_strength: int</w:t>
-      </w:r>
-    </w:p>
-    <w:p>
-      <w:r>
-        <w:t>- special_attack_strength: int</w:t>
-      </w:r>
-    </w:p>
-    <w:p>
-      <w:r>
-        <w:t>- special_defensive_strength: int</w:t>
-      </w:r>
-    </w:p>
-    <w:p>
-      <w:r>
-        <w:t>- number: int (FK)</w:t>
-      </w:r>
-    </w:p>
-    <w:p/>
-    <w:p>
-      <w:r>
-        <w:t>Model: Pokedex (map to pokedex Table (one to many))</w:t>
-      </w:r>
-    </w:p>
-    <w:p>
-      <w:r>
-        <w:t>- id: int (</w:t>
+        <w:t>- number: int</w:t>
+      </w:r>
+    </w:p>
+    <w:p/>
+    <w:p>
+      <w:r>
+        <w:t>Pokemon_Types Table (joiner table)</w:t>
+      </w:r>
+    </w:p>
+    <w:p>
+      <w:r>
+        <w:t>- pokemon_</w:t>
+      </w:r>
+      <w:r>
+        <w:t>id</w:t>
+      </w:r>
+      <w:r>
+        <w:t>: string (</w:t>
       </w:r>
       <w:r>
         <w:t>varchar sql</w:t>
@@ -130,23 +178,18 @@
         <w:t xml:space="preserve"> </w:t>
       </w:r>
       <w:r>
-        <w:t>PK)</w:t>
-      </w:r>
-    </w:p>
-    <w:p>
-      <w:r>
-        <w:t>- number: int</w:t>
-      </w:r>
-    </w:p>
-    <w:p/>
-    <w:p>
-      <w:r>
-        <w:t>Pokemon_Types Table (joiner table)</w:t>
-      </w:r>
-    </w:p>
-    <w:p>
-      <w:r>
-        <w:t>- pokemon_name: string (</w:t>
+        <w:t>FK)</w:t>
+      </w:r>
+    </w:p>
+    <w:p>
+      <w:r>
+        <w:t>- type_</w:t>
+      </w:r>
+      <w:r>
+        <w:t>id</w:t>
+      </w:r>
+      <w:r>
+        <w:t>: string (</w:t>
       </w:r>
       <w:r>
         <w:t>varchar sql</w:t>
@@ -160,47 +203,35 @@
     </w:p>
     <w:p>
       <w:r>
-        <w:t>- type_type: string (</w:t>
+        <w:t xml:space="preserve">- id: </w:t>
+      </w:r>
+      <w:r>
+        <w:t xml:space="preserve">int </w:t>
+      </w:r>
+      <w:r>
+        <w:t>(PK)</w:t>
+      </w:r>
+    </w:p>
+    <w:p/>
+    <w:p>
+      <w:r>
+        <w:t>Types Table (many to many with pokemon)</w:t>
+      </w:r>
+    </w:p>
+    <w:p>
+      <w:r>
+        <w:t>-id: int (PK)</w:t>
+      </w:r>
+    </w:p>
+    <w:p>
+      <w:r>
+        <w:t>- type: string (</w:t>
       </w:r>
       <w:r>
         <w:t>varchar sql</w:t>
       </w:r>
       <w:r>
-        <w:t xml:space="preserve"> </w:t>
-      </w:r>
-      <w:r>
-        <w:t>FK)</w:t>
-      </w:r>
-    </w:p>
-    <w:p>
-      <w:r>
-        <w:t xml:space="preserve">- id: </w:t>
-      </w:r>
-      <w:r>
-        <w:t xml:space="preserve">int </w:t>
-      </w:r>
-      <w:r>
-        <w:t>(PK)</w:t>
-      </w:r>
-    </w:p>
-    <w:p/>
-    <w:p>
-      <w:r>
-        <w:t>Types Table (many to many with pokemon)</w:t>
-      </w:r>
-    </w:p>
-    <w:p>
-      <w:r>
-        <w:t>- type: string (</w:t>
-      </w:r>
-      <w:r>
-        <w:t>varchar sql</w:t>
-      </w:r>
-      <w:r>
-        <w:t xml:space="preserve"> </w:t>
-      </w:r>
-      <w:r>
-        <w:t>PK)</w:t>
+        <w:t>)</w:t>
       </w:r>
     </w:p>
     <w:p/>

</xml_diff>

<commit_message>
fixed incorrect name of column in pokemon table, dropped table created new migration file, remigrated.
</commit_message>
<xml_diff>
--- a/1.1 Describe Dataset.docx
+++ b/1.1 Describe Dataset.docx
@@ -21,12 +21,28 @@
     </w:p>
     <w:p>
       <w:r>
-        <w:t xml:space="preserve">I will be making an adjustment to the dataset, I will combine the two type columns so that they are one so I can deal with a many to many relationship. </w:t>
-      </w:r>
-    </w:p>
-    <w:p>
-      <w:r>
-        <w:t xml:space="preserve">I am going to have 4 tables, the main Pokemon table, the Pokedex table, the type table and the joiner table between pokemon and type table. </w:t>
+        <w:t xml:space="preserve">I will be making an adjustment to the </w:t>
+      </w:r>
+      <w:proofErr w:type="gramStart"/>
+      <w:r>
+        <w:t>dataset,</w:t>
+      </w:r>
+      <w:proofErr w:type="gramEnd"/>
+      <w:r>
+        <w:t xml:space="preserve"> I will combine the two type columns so that they are one so I can deal with a many to many relationship. </w:t>
+      </w:r>
+    </w:p>
+    <w:p>
+      <w:r>
+        <w:t xml:space="preserve">I am going to have 4 tables, the main Pokemon table, the Pokedex table, the </w:t>
+      </w:r>
+      <w:proofErr w:type="gramStart"/>
+      <w:r>
+        <w:t>type</w:t>
+      </w:r>
+      <w:proofErr w:type="gramEnd"/>
+      <w:r>
+        <w:t xml:space="preserve"> table and the joiner table between pokemon and type table. </w:t>
       </w:r>
     </w:p>
     <w:p>
@@ -56,15 +72,36 @@
         <w:t>id</w:t>
       </w:r>
       <w:r>
-        <w:t xml:space="preserve"> from the pokemon table as a foreign key as well as the id from the type table as a foreign key</w:t>
+        <w:t xml:space="preserve"> from the </w:t>
+      </w:r>
+      <w:proofErr w:type="spellStart"/>
+      <w:r>
+        <w:t>pokemon</w:t>
+      </w:r>
+      <w:proofErr w:type="spellEnd"/>
+      <w:r>
+        <w:t xml:space="preserve"> table as a foreign key as well as the id from the </w:t>
+      </w:r>
+      <w:proofErr w:type="gramStart"/>
+      <w:r>
+        <w:t>type</w:t>
+      </w:r>
+      <w:proofErr w:type="gramEnd"/>
+      <w:r>
+        <w:t xml:space="preserve"> table as a foreign key</w:t>
       </w:r>
       <w:r>
         <w:t xml:space="preserve"> and there will bean new column for id which will be the primary key.</w:t>
       </w:r>
     </w:p>
     <w:p>
-      <w:r>
-        <w:t xml:space="preserve">Finally the type table will have the </w:t>
+      <w:proofErr w:type="gramStart"/>
+      <w:r>
+        <w:t>Finally</w:t>
+      </w:r>
+      <w:proofErr w:type="gramEnd"/>
+      <w:r>
+        <w:t xml:space="preserve"> the type table will have the </w:t>
       </w:r>
       <w:r>
         <w:t>id as primary key and then the type.</w:t>
@@ -73,7 +110,31 @@
     <w:p/>
     <w:p>
       <w:r>
-        <w:t>Model: Pokemon (map to the db Pokemon Table)</w:t>
+        <w:t xml:space="preserve">Model: </w:t>
+      </w:r>
+      <w:proofErr w:type="spellStart"/>
+      <w:r>
+        <w:t>Pokemon</w:t>
+      </w:r>
+      <w:proofErr w:type="spellEnd"/>
+      <w:r>
+        <w:t xml:space="preserve"> (map to the </w:t>
+      </w:r>
+      <w:proofErr w:type="spellStart"/>
+      <w:r>
+        <w:t>db</w:t>
+      </w:r>
+      <w:proofErr w:type="spellEnd"/>
+      <w:r>
+        <w:t xml:space="preserve"> </w:t>
+      </w:r>
+      <w:proofErr w:type="spellStart"/>
+      <w:r>
+        <w:t>Pokemon</w:t>
+      </w:r>
+      <w:proofErr w:type="spellEnd"/>
+      <w:r>
+        <w:t xml:space="preserve"> Table)</w:t>
       </w:r>
     </w:p>
     <w:p>
@@ -84,8 +145,13 @@
         <w:t>(</w:t>
       </w:r>
       <w:r>
-        <w:t>varchar sql</w:t>
-      </w:r>
+        <w:t xml:space="preserve">varchar </w:t>
+      </w:r>
+      <w:proofErr w:type="spellStart"/>
+      <w:r>
+        <w:t>sql</w:t>
+      </w:r>
+      <w:proofErr w:type="spellEnd"/>
       <w:r>
         <w:t>)</w:t>
       </w:r>
@@ -97,27 +163,67 @@
     </w:p>
     <w:p>
       <w:r>
-        <w:t>- hit_points: int</w:t>
-      </w:r>
-    </w:p>
-    <w:p>
-      <w:r>
-        <w:t>- attack_strength: int</w:t>
-      </w:r>
-    </w:p>
-    <w:p>
-      <w:r>
-        <w:t>- defensive_strength: int</w:t>
-      </w:r>
-    </w:p>
-    <w:p>
-      <w:r>
-        <w:t>- special_attack_strength: int</w:t>
-      </w:r>
-    </w:p>
-    <w:p>
-      <w:r>
-        <w:t>- special_defensive_strength: int</w:t>
+        <w:t xml:space="preserve">- </w:t>
+      </w:r>
+      <w:proofErr w:type="spellStart"/>
+      <w:r>
+        <w:t>hit_points</w:t>
+      </w:r>
+      <w:proofErr w:type="spellEnd"/>
+      <w:r>
+        <w:t>: int</w:t>
+      </w:r>
+    </w:p>
+    <w:p>
+      <w:r>
+        <w:t xml:space="preserve">- </w:t>
+      </w:r>
+      <w:proofErr w:type="spellStart"/>
+      <w:r>
+        <w:t>attack_strength</w:t>
+      </w:r>
+      <w:proofErr w:type="spellEnd"/>
+      <w:r>
+        <w:t>: int</w:t>
+      </w:r>
+    </w:p>
+    <w:p>
+      <w:r>
+        <w:t xml:space="preserve">- </w:t>
+      </w:r>
+      <w:proofErr w:type="spellStart"/>
+      <w:r>
+        <w:t>defensive_strength</w:t>
+      </w:r>
+      <w:proofErr w:type="spellEnd"/>
+      <w:r>
+        <w:t>: int</w:t>
+      </w:r>
+    </w:p>
+    <w:p>
+      <w:r>
+        <w:t xml:space="preserve">- </w:t>
+      </w:r>
+      <w:proofErr w:type="spellStart"/>
+      <w:r>
+        <w:t>special_attack_strength</w:t>
+      </w:r>
+      <w:proofErr w:type="spellEnd"/>
+      <w:r>
+        <w:t>: int</w:t>
+      </w:r>
+    </w:p>
+    <w:p>
+      <w:r>
+        <w:t xml:space="preserve">- </w:t>
+      </w:r>
+      <w:proofErr w:type="spellStart"/>
+      <w:r>
+        <w:t>special_defensive_strength</w:t>
+      </w:r>
+      <w:proofErr w:type="spellEnd"/>
+      <w:r>
+        <w:t>: int</w:t>
       </w:r>
     </w:p>
     <w:p>
@@ -133,7 +239,23 @@
     <w:p/>
     <w:p>
       <w:r>
-        <w:t>Model: Pokedex (map to pokedex Table (one to many))</w:t>
+        <w:t xml:space="preserve">Model: </w:t>
+      </w:r>
+      <w:proofErr w:type="spellStart"/>
+      <w:r>
+        <w:t>Pokedex</w:t>
+      </w:r>
+      <w:proofErr w:type="spellEnd"/>
+      <w:r>
+        <w:t xml:space="preserve"> (map to </w:t>
+      </w:r>
+      <w:proofErr w:type="spellStart"/>
+      <w:r>
+        <w:t>pokedex</w:t>
+      </w:r>
+      <w:proofErr w:type="spellEnd"/>
+      <w:r>
+        <w:t xml:space="preserve"> Table (one to many))</w:t>
       </w:r>
     </w:p>
     <w:p>
@@ -141,8 +263,13 @@
         <w:t>- id: int (</w:t>
       </w:r>
       <w:r>
-        <w:t>varchar sql</w:t>
-      </w:r>
+        <w:t xml:space="preserve">varchar </w:t>
+      </w:r>
+      <w:proofErr w:type="spellStart"/>
+      <w:r>
+        <w:t>sql</w:t>
+      </w:r>
+      <w:proofErr w:type="spellEnd"/>
       <w:r>
         <w:t xml:space="preserve"> </w:t>
       </w:r>
@@ -157,23 +284,41 @@
     </w:p>
     <w:p/>
     <w:p>
-      <w:r>
-        <w:t>Pokemon_Types Table (joiner table)</w:t>
-      </w:r>
-    </w:p>
-    <w:p>
-      <w:r>
-        <w:t>- pokemon_</w:t>
+      <w:proofErr w:type="spellStart"/>
+      <w:r>
+        <w:t>Pokemon_Types</w:t>
+      </w:r>
+      <w:proofErr w:type="spellEnd"/>
+      <w:r>
+        <w:t xml:space="preserve"> Table (joiner table)</w:t>
+      </w:r>
+    </w:p>
+    <w:p>
+      <w:r>
+        <w:t xml:space="preserve">- </w:t>
+      </w:r>
+      <w:proofErr w:type="spellStart"/>
+      <w:r>
+        <w:t>pokemon_</w:t>
+      </w:r>
+      <w:r>
+        <w:t>name_</w:t>
       </w:r>
       <w:r>
         <w:t>id</w:t>
       </w:r>
+      <w:proofErr w:type="spellEnd"/>
       <w:r>
         <w:t>: string (</w:t>
       </w:r>
       <w:r>
-        <w:t>varchar sql</w:t>
-      </w:r>
+        <w:t xml:space="preserve">varchar </w:t>
+      </w:r>
+      <w:proofErr w:type="spellStart"/>
+      <w:r>
+        <w:t>sql</w:t>
+      </w:r>
+      <w:proofErr w:type="spellEnd"/>
       <w:r>
         <w:t xml:space="preserve"> </w:t>
       </w:r>
@@ -183,17 +328,30 @@
     </w:p>
     <w:p>
       <w:r>
-        <w:t>- type_</w:t>
+        <w:t xml:space="preserve">- </w:t>
+      </w:r>
+      <w:proofErr w:type="spellStart"/>
+      <w:r>
+        <w:t>type_</w:t>
+      </w:r>
+      <w:r>
+        <w:t>type_</w:t>
       </w:r>
       <w:r>
         <w:t>id</w:t>
       </w:r>
+      <w:proofErr w:type="spellEnd"/>
       <w:r>
         <w:t>: string (</w:t>
       </w:r>
       <w:r>
-        <w:t>varchar sql</w:t>
-      </w:r>
+        <w:t xml:space="preserve">varchar </w:t>
+      </w:r>
+      <w:proofErr w:type="spellStart"/>
+      <w:r>
+        <w:t>sql</w:t>
+      </w:r>
+      <w:proofErr w:type="spellEnd"/>
       <w:r>
         <w:t xml:space="preserve"> </w:t>
       </w:r>
@@ -215,7 +373,15 @@
     <w:p/>
     <w:p>
       <w:r>
-        <w:t>Types Table (many to many with pokemon)</w:t>
+        <w:t xml:space="preserve">Types Table (many to many with </w:t>
+      </w:r>
+      <w:proofErr w:type="spellStart"/>
+      <w:r>
+        <w:t>pokemon</w:t>
+      </w:r>
+      <w:proofErr w:type="spellEnd"/>
+      <w:r>
+        <w:t>)</w:t>
       </w:r>
     </w:p>
     <w:p>
@@ -228,8 +394,13 @@
         <w:t>- type: string (</w:t>
       </w:r>
       <w:r>
-        <w:t>varchar sql</w:t>
-      </w:r>
+        <w:t xml:space="preserve">varchar </w:t>
+      </w:r>
+      <w:proofErr w:type="spellStart"/>
+      <w:r>
+        <w:t>sql</w:t>
+      </w:r>
+      <w:proofErr w:type="spellEnd"/>
       <w:r>
         <w:t>)</w:t>
       </w:r>
@@ -242,30 +413,128 @@
     </w:p>
     <w:p>
       <w:r>
-        <w:t>GET /Pokemon          </w:t>
+        <w:t>GET /</w:t>
+      </w:r>
+      <w:proofErr w:type="spellStart"/>
+      <w:r>
+        <w:t>Pokemon</w:t>
+      </w:r>
+      <w:proofErr w:type="spellEnd"/>
+      <w:r>
+        <w:t xml:space="preserve">          </w:t>
       </w:r>
       <w:r>
         <w:tab/>
       </w:r>
       <w:r>
-        <w:t>=&gt;pokemon#index (collection route, load and dispaly all pokemon)</w:t>
-      </w:r>
-    </w:p>
-    <w:p>
-      <w:r>
-        <w:t>GET /Pokemon/:name    =&gt;pokemon#show (member route, load specific pokemon by name)</w:t>
-      </w:r>
-    </w:p>
-    <w:p>
-      <w:r>
-        <w:t>GET /Pokedex/:number  =&gt;pokedex#show (member route, load specific pokemon by pokedex number)</w:t>
+        <w:t>=&gt;</w:t>
+      </w:r>
+      <w:proofErr w:type="spellStart"/>
+      <w:r>
+        <w:t>pokemon#index</w:t>
+      </w:r>
+      <w:proofErr w:type="spellEnd"/>
+      <w:r>
+        <w:t xml:space="preserve"> (collection route, load and </w:t>
+      </w:r>
+      <w:proofErr w:type="spellStart"/>
+      <w:r>
+        <w:t>dispaly</w:t>
+      </w:r>
+      <w:proofErr w:type="spellEnd"/>
+      <w:r>
+        <w:t xml:space="preserve"> all </w:t>
+      </w:r>
+      <w:proofErr w:type="spellStart"/>
+      <w:r>
+        <w:t>pokemon</w:t>
+      </w:r>
+      <w:proofErr w:type="spellEnd"/>
+      <w:r>
+        <w:t>)</w:t>
+      </w:r>
+    </w:p>
+    <w:p>
+      <w:r>
+        <w:t>GET /</w:t>
+      </w:r>
+      <w:proofErr w:type="spellStart"/>
+      <w:r>
+        <w:t>Pokemon</w:t>
+      </w:r>
+      <w:proofErr w:type="spellEnd"/>
+      <w:r>
+        <w:t>/:name    =&gt;</w:t>
+      </w:r>
+      <w:proofErr w:type="spellStart"/>
+      <w:r>
+        <w:t>pokemon#show</w:t>
+      </w:r>
+      <w:proofErr w:type="spellEnd"/>
+      <w:r>
+        <w:t xml:space="preserve"> (member route, load specific </w:t>
+      </w:r>
+      <w:proofErr w:type="spellStart"/>
+      <w:r>
+        <w:t>pokemon</w:t>
+      </w:r>
+      <w:proofErr w:type="spellEnd"/>
+      <w:r>
+        <w:t xml:space="preserve"> by name)</w:t>
+      </w:r>
+    </w:p>
+    <w:p>
+      <w:r>
+        <w:t>GET /</w:t>
+      </w:r>
+      <w:proofErr w:type="spellStart"/>
+      <w:r>
+        <w:t>Pokedex</w:t>
+      </w:r>
+      <w:proofErr w:type="spellEnd"/>
+      <w:proofErr w:type="gramStart"/>
+      <w:r>
+        <w:t>/:number</w:t>
+      </w:r>
+      <w:proofErr w:type="gramEnd"/>
+      <w:r>
+        <w:t xml:space="preserve">  =&gt;</w:t>
+      </w:r>
+      <w:proofErr w:type="spellStart"/>
+      <w:r>
+        <w:t>pokedex#show</w:t>
+      </w:r>
+      <w:proofErr w:type="spellEnd"/>
+      <w:r>
+        <w:t xml:space="preserve"> (member route, load specific </w:t>
+      </w:r>
+      <w:proofErr w:type="spellStart"/>
+      <w:r>
+        <w:t>pokemon</w:t>
+      </w:r>
+      <w:proofErr w:type="spellEnd"/>
+      <w:r>
+        <w:t xml:space="preserve"> by </w:t>
+      </w:r>
+      <w:proofErr w:type="spellStart"/>
+      <w:r>
+        <w:t>pokedex</w:t>
+      </w:r>
+      <w:proofErr w:type="spellEnd"/>
+      <w:r>
+        <w:t xml:space="preserve"> number)</w:t>
       </w:r>
     </w:p>
     <w:p/>
     <w:p>
       <w:r>
-        <w:t>Controller: PokemonController</w:t>
-      </w:r>
+        <w:t xml:space="preserve">Controller: </w:t>
+      </w:r>
+      <w:proofErr w:type="spellStart"/>
+      <w:r>
+        <w:t>PokemonController</w:t>
+      </w:r>
+      <w:proofErr w:type="spellEnd"/>
     </w:p>
     <w:p>
       <w:r>
@@ -280,8 +549,13 @@
     <w:p/>
     <w:p>
       <w:r>
-        <w:t>Controller: PokedexController</w:t>
-      </w:r>
+        <w:t xml:space="preserve">Controller: </w:t>
+      </w:r>
+      <w:proofErr w:type="spellStart"/>
+      <w:r>
+        <w:t>PokedexController</w:t>
+      </w:r>
+      <w:proofErr w:type="spellEnd"/>
     </w:p>
     <w:p>
       <w:r>
@@ -296,18 +570,65 @@
     </w:p>
     <w:p>
       <w:r>
-        <w:t>- view: index /app/view/pokemon/index.html.erb</w:t>
-      </w:r>
-    </w:p>
-    <w:p>
-      <w:r>
-        <w:t>- view: show /app/view/pokemon/show.html.erb</w:t>
-      </w:r>
-    </w:p>
-    <w:p>
-      <w:r>
-        <w:t>- view: shwo /app/view/pokedex/show.html.erb</w:t>
-      </w:r>
+        <w:t>- view: index /app/view/</w:t>
+      </w:r>
+      <w:proofErr w:type="spellStart"/>
+      <w:r>
+        <w:t>pokemon</w:t>
+      </w:r>
+      <w:proofErr w:type="spellEnd"/>
+      <w:r>
+        <w:t>/</w:t>
+      </w:r>
+      <w:proofErr w:type="spellStart"/>
+      <w:r>
+        <w:t>index.html.erb</w:t>
+      </w:r>
+      <w:proofErr w:type="spellEnd"/>
+    </w:p>
+    <w:p>
+      <w:r>
+        <w:t>- view: show /app/view/</w:t>
+      </w:r>
+      <w:proofErr w:type="spellStart"/>
+      <w:r>
+        <w:t>pokemon</w:t>
+      </w:r>
+      <w:proofErr w:type="spellEnd"/>
+      <w:r>
+        <w:t>/</w:t>
+      </w:r>
+      <w:proofErr w:type="spellStart"/>
+      <w:r>
+        <w:t>show.html.erb</w:t>
+      </w:r>
+      <w:proofErr w:type="spellEnd"/>
+    </w:p>
+    <w:p>
+      <w:r>
+        <w:t xml:space="preserve">- view: </w:t>
+      </w:r>
+      <w:proofErr w:type="spellStart"/>
+      <w:r>
+        <w:t>shwo</w:t>
+      </w:r>
+      <w:proofErr w:type="spellEnd"/>
+      <w:r>
+        <w:t xml:space="preserve"> /app/view/</w:t>
+      </w:r>
+      <w:proofErr w:type="spellStart"/>
+      <w:r>
+        <w:t>pokedex</w:t>
+      </w:r>
+      <w:proofErr w:type="spellEnd"/>
+      <w:r>
+        <w:t>/</w:t>
+      </w:r>
+      <w:proofErr w:type="spellStart"/>
+      <w:r>
+        <w:t>show.html.erb</w:t>
+      </w:r>
+      <w:proofErr w:type="spellEnd"/>
     </w:p>
     <w:p/>
     <w:p/>

</xml_diff>

<commit_message>
added show controller for Pokedex
</commit_message>
<xml_diff>
--- a/1.1 Describe Dataset.docx
+++ b/1.1 Describe Dataset.docx
@@ -3,6 +3,26 @@
 <w:document xmlns:wpc="http://schemas.microsoft.com/office/word/2010/wordprocessingCanvas" xmlns:cx="http://schemas.microsoft.com/office/drawing/2014/chartex" xmlns:cx1="http://schemas.microsoft.com/office/drawing/2015/9/8/chartex" xmlns:cx2="http://schemas.microsoft.com/office/drawing/2015/10/21/chartex" xmlns:cx3="http://schemas.microsoft.com/office/drawing/2016/5/9/chartex" xmlns:cx4="http://schemas.microsoft.com/office/drawing/2016/5/10/chartex" xmlns:cx5="http://schemas.microsoft.com/office/drawing/2016/5/11/chartex" xmlns:cx6="http://schemas.microsoft.com/office/drawing/2016/5/12/chartex" xmlns:cx7="http://schemas.microsoft.com/office/drawing/2016/5/13/chartex" xmlns:cx8="http://schemas.microsoft.com/office/drawing/2016/5/14/chartex" xmlns:mc="http://schemas.openxmlformats.org/markup-compatibility/2006" xmlns:aink="http://schemas.microsoft.com/office/drawing/2016/ink" xmlns:am3d="http://schemas.microsoft.com/office/drawing/2017/model3d" xmlns:o="urn:schemas-microsoft-com:office:office" xmlns:oel="http://schemas.microsoft.com/office/2019/extlst" xmlns:r="http://schemas.openxmlformats.org/officeDocument/2006/relationships" xmlns:m="http://schemas.openxmlformats.org/officeDocument/2006/math" xmlns:v="urn:schemas-microsoft-com:vml" xmlns:wp14="http://schemas.microsoft.com/office/word/2010/wordprocessingDrawing" xmlns:wp="http://schemas.openxmlformats.org/drawingml/2006/wordprocessingDrawing" xmlns:w10="urn:schemas-microsoft-com:office:word" xmlns:w="http://schemas.openxmlformats.org/wordprocessingml/2006/main" xmlns:w14="http://schemas.microsoft.com/office/word/2010/wordml" xmlns:w15="http://schemas.microsoft.com/office/word/2012/wordml" xmlns:w16cex="http://schemas.microsoft.com/office/word/2018/wordml/cex" xmlns:w16cid="http://schemas.microsoft.com/office/word/2016/wordml/cid" xmlns:w16="http://schemas.microsoft.com/office/word/2018/wordml" xmlns:w16sdtdh="http://schemas.microsoft.com/office/word/2020/wordml/sdtdatahash" xmlns:w16se="http://schemas.microsoft.com/office/word/2015/wordml/symex" xmlns:wpg="http://schemas.microsoft.com/office/word/2010/wordprocessingGroup" xmlns:wpi="http://schemas.microsoft.com/office/word/2010/wordprocessingInk" xmlns:wne="http://schemas.microsoft.com/office/word/2006/wordml" xmlns:wps="http://schemas.microsoft.com/office/word/2010/wordprocessingShape" mc:Ignorable="w14 w15 w16se w16cid w16 w16cex w16sdtdh wp14">
   <w:body>
     <w:p>
+      <w:pPr>
+        <w:jc w:val="center"/>
+        <w:rPr>
+          <w:b/>
+          <w:bCs/>
+          <w:sz w:val="36"/>
+          <w:szCs w:val="36"/>
+        </w:rPr>
+      </w:pPr>
+      <w:r>
+        <w:rPr>
+          <w:b/>
+          <w:bCs/>
+          <w:sz w:val="36"/>
+          <w:szCs w:val="36"/>
+        </w:rPr>
+        <w:t>Describing the Dataset</w:t>
+      </w:r>
+    </w:p>
+    <w:p>
       <w:r>
         <w:t xml:space="preserve">I have chosen the “Pokemon with stats” dataset from Kraggle. I am planning to use the </w:t>
       </w:r>
@@ -279,6 +299,7 @@
     </w:p>
     <w:p>
       <w:r>
+        <w:lastRenderedPageBreak/>
         <w:t>- number: int</w:t>
       </w:r>
     </w:p>

</xml_diff>

<commit_message>
created about page route-index, countroller and view and added content to view
</commit_message>
<xml_diff>
--- a/1.1 Describe Dataset.docx
+++ b/1.1 Describe Dataset.docx
@@ -67,7 +67,18 @@
     </w:p>
     <w:p>
       <w:r>
-        <w:t>The pokedex table will have and id and the proper pokedex number (I am not using the number as the id as it is not unique since there a few pokemon with the same size (there name is different but their pokedex number is the same))</w:t>
+        <w:t xml:space="preserve">The </w:t>
+      </w:r>
+      <w:proofErr w:type="spellStart"/>
+      <w:r>
+        <w:t>P</w:t>
+      </w:r>
+      <w:r>
+        <w:t>okedex</w:t>
+      </w:r>
+      <w:proofErr w:type="spellEnd"/>
+      <w:r>
+        <w:t xml:space="preserve"> table will have and id and the proper pokedex number (I am not using the number as the id as it is not unique since there a few pokemon with the same size (there name is different but their pokedex number is the same))</w:t>
       </w:r>
     </w:p>
     <w:p>
@@ -115,13 +126,20 @@
       </w:r>
     </w:p>
     <w:p>
-      <w:proofErr w:type="gramStart"/>
       <w:r>
         <w:t>Finally</w:t>
       </w:r>
-      <w:proofErr w:type="gramEnd"/>
-      <w:r>
-        <w:t xml:space="preserve"> the type table will have the </w:t>
+      <w:r>
+        <w:t>,</w:t>
+      </w:r>
+      <w:r>
+        <w:t xml:space="preserve"> the </w:t>
+      </w:r>
+      <w:r>
+        <w:t>T</w:t>
+      </w:r>
+      <w:r>
+        <w:t xml:space="preserve">ype table will have the </w:t>
       </w:r>
       <w:r>
         <w:t>id as primary key and then the type.</w:t>
@@ -1068,6 +1086,7 @@
   <w:style w:type="character" w:default="1" w:styleId="DefaultParagraphFont">
     <w:name w:val="Default Paragraph Font"/>
     <w:uiPriority w:val="1"/>
+    <w:semiHidden/>
     <w:unhideWhenUsed/>
   </w:style>
   <w:style w:type="table" w:default="1" w:styleId="TableNormal">

</xml_diff>

<commit_message>
fixed databases and migration files as well as references finished seeds file and filled the database
</commit_message>
<xml_diff>
--- a/1.1 Describe Dataset.docx
+++ b/1.1 Describe Dataset.docx
@@ -41,28 +41,12 @@
     </w:p>
     <w:p>
       <w:r>
-        <w:t xml:space="preserve">I will be making an adjustment to the </w:t>
-      </w:r>
-      <w:proofErr w:type="gramStart"/>
-      <w:r>
-        <w:t>dataset,</w:t>
-      </w:r>
-      <w:proofErr w:type="gramEnd"/>
-      <w:r>
-        <w:t xml:space="preserve"> I will combine the two type columns so that they are one so I can deal with a many to many relationship. </w:t>
-      </w:r>
-    </w:p>
-    <w:p>
-      <w:r>
-        <w:t xml:space="preserve">I am going to have 4 tables, the main Pokemon table, the Pokedex table, the </w:t>
-      </w:r>
-      <w:proofErr w:type="gramStart"/>
-      <w:r>
-        <w:t>type</w:t>
-      </w:r>
-      <w:proofErr w:type="gramEnd"/>
-      <w:r>
-        <w:t xml:space="preserve"> table and the joiner table between pokemon and type table. </w:t>
+        <w:t xml:space="preserve">I will be making an adjustment to the dataset, I will combine the two type columns so that they are one so I can deal with a many to many relationship. </w:t>
+      </w:r>
+    </w:p>
+    <w:p>
+      <w:r>
+        <w:t xml:space="preserve">I am going to have 4 tables, the main Pokemon table, the Pokedex table, the type table and the joiner table between pokemon and type table. </w:t>
       </w:r>
     </w:p>
     <w:p>
@@ -111,15 +95,7 @@
       </w:r>
       <w:proofErr w:type="spellEnd"/>
       <w:r>
-        <w:t xml:space="preserve"> table as a foreign key as well as the id from the </w:t>
-      </w:r>
-      <w:proofErr w:type="gramStart"/>
-      <w:r>
-        <w:t>type</w:t>
-      </w:r>
-      <w:proofErr w:type="gramEnd"/>
-      <w:r>
-        <w:t xml:space="preserve"> table as a foreign key</w:t>
+        <w:t xml:space="preserve"> table as a foreign key as well as the id from the type table as a foreign key</w:t>
       </w:r>
       <w:r>
         <w:t xml:space="preserve"> and there will bean new column for id which will be the primary key.</w:t>
@@ -531,13 +507,8 @@
         <w:t>Pokedex</w:t>
       </w:r>
       <w:proofErr w:type="spellEnd"/>
-      <w:proofErr w:type="gramStart"/>
-      <w:r>
-        <w:t>/:number</w:t>
-      </w:r>
-      <w:proofErr w:type="gramEnd"/>
-      <w:r>
-        <w:t xml:space="preserve">  =&gt;</w:t>
+      <w:r>
+        <w:t>/:number  =&gt;</w:t>
       </w:r>
       <w:proofErr w:type="spellStart"/>
       <w:r>
@@ -564,6 +535,26 @@
         <w:t xml:space="preserve"> number)</w:t>
       </w:r>
     </w:p>
+    <w:p>
+      <w:r>
+        <w:t>GET /About</w:t>
+      </w:r>
+      <w:r>
+        <w:tab/>
+      </w:r>
+      <w:r>
+        <w:tab/>
+        <w:t>=&gt;</w:t>
+      </w:r>
+      <w:proofErr w:type="spellStart"/>
+      <w:r>
+        <w:t>about#index</w:t>
+      </w:r>
+      <w:proofErr w:type="spellEnd"/>
+      <w:r>
+        <w:t xml:space="preserve"> (load and display about page)</w:t>
+      </w:r>
+    </w:p>
     <w:p/>
     <w:p>
       <w:r>
@@ -604,6 +595,17 @@
     <w:p/>
     <w:p>
       <w:r>
+        <w:t>Controller: About</w:t>
+      </w:r>
+    </w:p>
+    <w:p>
+      <w:r>
+        <w:t>-action: index</w:t>
+      </w:r>
+    </w:p>
+    <w:p/>
+    <w:p>
+      <w:r>
         <w:t>Views</w:t>
       </w:r>
     </w:p>
@@ -627,6 +629,7 @@
     </w:p>
     <w:p>
       <w:r>
+        <w:lastRenderedPageBreak/>
         <w:t>- view: show /app/view/</w:t>
       </w:r>
       <w:proofErr w:type="spellStart"/>
@@ -645,13 +648,11 @@
     </w:p>
     <w:p>
       <w:r>
-        <w:t xml:space="preserve">- view: </w:t>
-      </w:r>
-      <w:proofErr w:type="spellStart"/>
-      <w:r>
-        <w:t>shwo</w:t>
-      </w:r>
-      <w:proofErr w:type="spellEnd"/>
+        <w:t>- view: sho</w:t>
+      </w:r>
+      <w:r>
+        <w:t>w</w:t>
+      </w:r>
       <w:r>
         <w:t xml:space="preserve"> /app/view/</w:t>
       </w:r>
@@ -666,6 +667,16 @@
       <w:proofErr w:type="spellStart"/>
       <w:r>
         <w:t>show.html.erb</w:t>
+      </w:r>
+      <w:proofErr w:type="spellEnd"/>
+    </w:p>
+    <w:p>
+      <w:r>
+        <w:t>-view: index /app/view/about/</w:t>
+      </w:r>
+      <w:proofErr w:type="spellStart"/>
+      <w:r>
+        <w:t>index.html.erb</w:t>
       </w:r>
       <w:proofErr w:type="spellEnd"/>
     </w:p>
@@ -682,6 +693,126 @@
     </w:sectPr>
   </w:body>
 </w:document>
+</file>
+
+<file path=word/numbering.xml><?xml version="1.0" encoding="utf-8"?>
+<w:numbering xmlns:wpc="http://schemas.microsoft.com/office/word/2010/wordprocessingCanvas" xmlns:cx="http://schemas.microsoft.com/office/drawing/2014/chartex" xmlns:cx1="http://schemas.microsoft.com/office/drawing/2015/9/8/chartex" xmlns:cx2="http://schemas.microsoft.com/office/drawing/2015/10/21/chartex" xmlns:cx3="http://schemas.microsoft.com/office/drawing/2016/5/9/chartex" xmlns:cx4="http://schemas.microsoft.com/office/drawing/2016/5/10/chartex" xmlns:cx5="http://schemas.microsoft.com/office/drawing/2016/5/11/chartex" xmlns:cx6="http://schemas.microsoft.com/office/drawing/2016/5/12/chartex" xmlns:cx7="http://schemas.microsoft.com/office/drawing/2016/5/13/chartex" xmlns:cx8="http://schemas.microsoft.com/office/drawing/2016/5/14/chartex" xmlns:mc="http://schemas.openxmlformats.org/markup-compatibility/2006" xmlns:aink="http://schemas.microsoft.com/office/drawing/2016/ink" xmlns:am3d="http://schemas.microsoft.com/office/drawing/2017/model3d" xmlns:o="urn:schemas-microsoft-com:office:office" xmlns:oel="http://schemas.microsoft.com/office/2019/extlst" xmlns:r="http://schemas.openxmlformats.org/officeDocument/2006/relationships" xmlns:m="http://schemas.openxmlformats.org/officeDocument/2006/math" xmlns:v="urn:schemas-microsoft-com:vml" xmlns:wp14="http://schemas.microsoft.com/office/word/2010/wordprocessingDrawing" xmlns:wp="http://schemas.openxmlformats.org/drawingml/2006/wordprocessingDrawing" xmlns:w10="urn:schemas-microsoft-com:office:word" xmlns:w="http://schemas.openxmlformats.org/wordprocessingml/2006/main" xmlns:w14="http://schemas.microsoft.com/office/word/2010/wordml" xmlns:w15="http://schemas.microsoft.com/office/word/2012/wordml" xmlns:w16cex="http://schemas.microsoft.com/office/word/2018/wordml/cex" xmlns:w16cid="http://schemas.microsoft.com/office/word/2016/wordml/cid" xmlns:w16="http://schemas.microsoft.com/office/word/2018/wordml" xmlns:w16sdtdh="http://schemas.microsoft.com/office/word/2020/wordml/sdtdatahash" xmlns:w16se="http://schemas.microsoft.com/office/word/2015/wordml/symex" xmlns:wpg="http://schemas.microsoft.com/office/word/2010/wordprocessingGroup" xmlns:wpi="http://schemas.microsoft.com/office/word/2010/wordprocessingInk" xmlns:wne="http://schemas.microsoft.com/office/word/2006/wordml" xmlns:wps="http://schemas.microsoft.com/office/word/2010/wordprocessingShape" mc:Ignorable="w14 w15 w16se w16cid w16 w16cex w16sdtdh wp14">
+  <w:abstractNum w:abstractNumId="0" w15:restartNumberingAfterBreak="0">
+    <w:nsid w:val="62094913"/>
+    <w:multiLevelType w:val="hybridMultilevel"/>
+    <w:tmpl w:val="365CBAFE"/>
+    <w:lvl w:ilvl="0" w:tplc="D6BEEFC6">
+      <w:numFmt w:val="bullet"/>
+      <w:lvlText w:val="-"/>
+      <w:lvlJc w:val="left"/>
+      <w:pPr>
+        <w:ind w:left="720" w:hanging="360"/>
+      </w:pPr>
+      <w:rPr>
+        <w:rFonts w:ascii="Calibri" w:eastAsiaTheme="minorHAnsi" w:hAnsi="Calibri" w:cs="Calibri" w:hint="default"/>
+      </w:rPr>
+    </w:lvl>
+    <w:lvl w:ilvl="1" w:tplc="10090003" w:tentative="1">
+      <w:start w:val="1"/>
+      <w:numFmt w:val="bullet"/>
+      <w:lvlText w:val="o"/>
+      <w:lvlJc w:val="left"/>
+      <w:pPr>
+        <w:ind w:left="1440" w:hanging="360"/>
+      </w:pPr>
+      <w:rPr>
+        <w:rFonts w:ascii="Courier New" w:hAnsi="Courier New" w:cs="Courier New" w:hint="default"/>
+      </w:rPr>
+    </w:lvl>
+    <w:lvl w:ilvl="2" w:tplc="10090005" w:tentative="1">
+      <w:start w:val="1"/>
+      <w:numFmt w:val="bullet"/>
+      <w:lvlText w:val=""/>
+      <w:lvlJc w:val="left"/>
+      <w:pPr>
+        <w:ind w:left="2160" w:hanging="360"/>
+      </w:pPr>
+      <w:rPr>
+        <w:rFonts w:ascii="Wingdings" w:hAnsi="Wingdings" w:hint="default"/>
+      </w:rPr>
+    </w:lvl>
+    <w:lvl w:ilvl="3" w:tplc="10090001" w:tentative="1">
+      <w:start w:val="1"/>
+      <w:numFmt w:val="bullet"/>
+      <w:lvlText w:val=""/>
+      <w:lvlJc w:val="left"/>
+      <w:pPr>
+        <w:ind w:left="2880" w:hanging="360"/>
+      </w:pPr>
+      <w:rPr>
+        <w:rFonts w:ascii="Symbol" w:hAnsi="Symbol" w:hint="default"/>
+      </w:rPr>
+    </w:lvl>
+    <w:lvl w:ilvl="4" w:tplc="10090003" w:tentative="1">
+      <w:start w:val="1"/>
+      <w:numFmt w:val="bullet"/>
+      <w:lvlText w:val="o"/>
+      <w:lvlJc w:val="left"/>
+      <w:pPr>
+        <w:ind w:left="3600" w:hanging="360"/>
+      </w:pPr>
+      <w:rPr>
+        <w:rFonts w:ascii="Courier New" w:hAnsi="Courier New" w:cs="Courier New" w:hint="default"/>
+      </w:rPr>
+    </w:lvl>
+    <w:lvl w:ilvl="5" w:tplc="10090005" w:tentative="1">
+      <w:start w:val="1"/>
+      <w:numFmt w:val="bullet"/>
+      <w:lvlText w:val=""/>
+      <w:lvlJc w:val="left"/>
+      <w:pPr>
+        <w:ind w:left="4320" w:hanging="360"/>
+      </w:pPr>
+      <w:rPr>
+        <w:rFonts w:ascii="Wingdings" w:hAnsi="Wingdings" w:hint="default"/>
+      </w:rPr>
+    </w:lvl>
+    <w:lvl w:ilvl="6" w:tplc="10090001" w:tentative="1">
+      <w:start w:val="1"/>
+      <w:numFmt w:val="bullet"/>
+      <w:lvlText w:val=""/>
+      <w:lvlJc w:val="left"/>
+      <w:pPr>
+        <w:ind w:left="5040" w:hanging="360"/>
+      </w:pPr>
+      <w:rPr>
+        <w:rFonts w:ascii="Symbol" w:hAnsi="Symbol" w:hint="default"/>
+      </w:rPr>
+    </w:lvl>
+    <w:lvl w:ilvl="7" w:tplc="10090003" w:tentative="1">
+      <w:start w:val="1"/>
+      <w:numFmt w:val="bullet"/>
+      <w:lvlText w:val="o"/>
+      <w:lvlJc w:val="left"/>
+      <w:pPr>
+        <w:ind w:left="5760" w:hanging="360"/>
+      </w:pPr>
+      <w:rPr>
+        <w:rFonts w:ascii="Courier New" w:hAnsi="Courier New" w:cs="Courier New" w:hint="default"/>
+      </w:rPr>
+    </w:lvl>
+    <w:lvl w:ilvl="8" w:tplc="10090005" w:tentative="1">
+      <w:start w:val="1"/>
+      <w:numFmt w:val="bullet"/>
+      <w:lvlText w:val=""/>
+      <w:lvlJc w:val="left"/>
+      <w:pPr>
+        <w:ind w:left="6480" w:hanging="360"/>
+      </w:pPr>
+      <w:rPr>
+        <w:rFonts w:ascii="Wingdings" w:hAnsi="Wingdings" w:hint="default"/>
+      </w:rPr>
+    </w:lvl>
+  </w:abstractNum>
+  <w:num w:numId="1" w16cid:durableId="227545738">
+    <w:abstractNumId w:val="0"/>
+  </w:num>
+</w:numbering>
 </file>
 
 <file path=word/styles.xml><?xml version="1.0" encoding="utf-8"?>
@@ -1110,6 +1241,17 @@
     <w:semiHidden/>
     <w:unhideWhenUsed/>
   </w:style>
+  <w:style w:type="paragraph" w:styleId="ListParagraph">
+    <w:name w:val="List Paragraph"/>
+    <w:basedOn w:val="Normal"/>
+    <w:uiPriority w:val="34"/>
+    <w:qFormat/>
+    <w:rsid w:val="004A73F3"/>
+    <w:pPr>
+      <w:ind w:left="720"/>
+      <w:contextualSpacing/>
+    </w:pPr>
+  </w:style>
 </w:styles>
 </file>
 

</xml_diff>